<commit_message>
Update Gabriel Santana Goes      RA.docx
</commit_message>
<xml_diff>
--- a/requisitos/Gabriel Santana Goes      RA.docx
+++ b/requisitos/Gabriel Santana Goes      RA.docx
@@ -60,6 +60,23 @@
           <w:szCs w:val="24"/>
         </w:rPr>
         <w:t>Gabriel Santana Goes      RA:819220395</w:t>
+      </w:r>
+    </w:p>
+    <w:p>
+      <w:pPr>
+        <w:rPr>
+          <w:rFonts w:ascii="Arial" w:hAnsi="Arial" w:cs="Arial"/>
+          <w:sz w:val="24"/>
+          <w:szCs w:val="24"/>
+        </w:rPr>
+      </w:pPr>
+      <w:r>
+        <w:rPr>
+          <w:rFonts w:ascii="Arial" w:hAnsi="Arial" w:cs="Arial"/>
+          <w:sz w:val="24"/>
+          <w:szCs w:val="24"/>
+        </w:rPr>
+        <w:t xml:space="preserve">Testes </w:t>
       </w:r>
     </w:p>
     <w:sectPr>

</xml_diff>